<commit_message>
Added instructions for building a custom Qt build.
This gets rid of the ICU library, saving over 20MB in the final application.
As the Qt documentation is sometimes vague, the exact instructions for this
case have been added in doc/BuildInstructions-QT.md, allowing others to
build compacted versions of PowerGrid as well.

Also fixed / updated some documentation.
</commit_message>
<xml_diff>
--- a/doc/guides/Documentation.docx
+++ b/doc/guides/Documentation.docx
@@ -82,7 +82,7 @@
           </w:pPr>
           <w:r>
             <w:rPr>
-              <w:lang w:val="nl-NL" w:eastAsia="nl-NL"/>
+              <w:lang w:val="nl-NL" w:eastAsia="ja-JP"/>
             </w:rPr>
             <w:drawing>
               <wp:inline distT="0" distB="0" distL="0" distR="0" wp14:anchorId="6F1ED9F3" wp14:editId="28A287AB">
@@ -1414,6 +1414,13 @@
         </w:rPr>
         <w:t xml:space="preserve"> Because of the way JNI and JACE work, this setup also allows PowerGrid to read data from the Runescape client naturally without modifying it in any way.</w:t>
       </w:r>
+      <w:r>
+        <w:rPr>
+          <w:noProof w:val="0"/>
+          <w:lang w:val="en-US"/>
+        </w:rPr>
+        <w:t xml:space="preserve"> JACE has been modified to work with the obfuscation of the Runescape client, presenting all data from the client using natural names.</w:t>
+      </w:r>
     </w:p>
     <w:p>
       <w:pPr>
@@ -1741,7 +1748,19 @@
         <w:rPr>
           <w:lang w:val="en-US"/>
         </w:rPr>
-        <w:t>This chapter provides anoverview of how the PowerGrid client works. This chapter attempts to illustrate this by examples understandable by any Runescape player. It is not needed to understand everything in this chapter in order to use PowerGrid, but it is recommended to read through it in order to understand what PowerGrid does to ‘play’ Runescape.</w:t>
+        <w:t>This chapter provides an</w:t>
+      </w:r>
+      <w:r>
+        <w:rPr>
+          <w:lang w:val="en-US"/>
+        </w:rPr>
+        <w:t xml:space="preserve"> </w:t>
+      </w:r>
+      <w:r>
+        <w:rPr>
+          <w:lang w:val="en-US"/>
+        </w:rPr>
+        <w:t>overview of how the PowerGrid client works. This chapter attempts to illustrate this by examples understandable by any Runescape player. It is not needed to understand everything in this chapter in order to use PowerGrid, but it is recommended to read through it in order to understand what PowerGrid does to ‘play’ Runescape.</w:t>
       </w:r>
     </w:p>
     <w:p>
@@ -1848,7 +1867,7 @@
           <v:shape id="_x0000_i1025" type="#_x0000_t75" style="width:379.5pt;height:390.75pt" o:ole="">
             <v:imagedata r:id="rId10" o:title=""/>
           </v:shape>
-          <o:OLEObject Type="Embed" ProgID="Visio.Drawing.11" ShapeID="_x0000_i1025" DrawAspect="Content" ObjectID="_1454185738" r:id="rId11"/>
+          <o:OLEObject Type="Embed" ProgID="Visio.Drawing.11" ShapeID="_x0000_i1025" DrawAspect="Content" ObjectID="_1470562973" r:id="rId11"/>
         </w:object>
       </w:r>
     </w:p>
@@ -2452,7 +2471,19 @@
         <w:rPr>
           <w:lang w:val="en-US"/>
         </w:rPr>
-        <w:t xml:space="preserve">This caching behavior depends on a characeristic part of the configuration data to determine if there is a new version of the Runescape client (if there is, the loader has to download the client anyway). By analysing this characteristic part, the PowerGrid loader is able to determine if there is a new Runescape client version with less than </w:t>
+        <w:t>This caching behavior depends on a charac</w:t>
+      </w:r>
+      <w:r>
+        <w:rPr>
+          <w:lang w:val="en-US"/>
+        </w:rPr>
+        <w:t>t</w:t>
+      </w:r>
+      <w:r>
+        <w:rPr>
+          <w:lang w:val="en-US"/>
+        </w:rPr>
+        <w:t xml:space="preserve">eristic part of the configuration data to determine if there is a new version of the Runescape client (if there is, the loader has to download the client anyway). By analysing this characteristic part, the PowerGrid loader is able to determine if there is a new Runescape client version with less than </w:t>
       </w:r>
       <m:oMath>
         <m:r>
@@ -2564,138 +2595,557 @@
           <w:lang w:val="en-US"/>
         </w:rPr>
         <w:lastRenderedPageBreak/>
-        <w:t>4.3 The PowerGrid AI</w:t>
-      </w:r>
-    </w:p>
-    <w:p>
-      <w:pPr>
+        <w:t xml:space="preserve">4.3 The </w:t>
+      </w:r>
+      <w:r>
+        <w:rPr>
+          <w:lang w:val="en-US"/>
+        </w:rPr>
+        <w:t>Entity Framework</w:t>
+      </w:r>
+    </w:p>
+    <w:p>
+      <w:pPr>
+        <w:rPr>
+          <w:lang w:val="en-US"/>
+        </w:rPr>
+      </w:pPr>
+      <w:r>
+        <w:rPr>
+          <w:lang w:val="en-US"/>
+        </w:rPr>
+        <w:t xml:space="preserve">This module provides a framework for storing data and executing operations on that data in a unified way. It provides a platform that is both very dynamic and in practise relatively fast. Data is represented as an instance of the Entity class, and properties of the data are assigned to the Entity in the form of Components. </w:t>
+      </w:r>
+    </w:p>
+    <w:p>
+      <w:pPr>
+        <w:rPr>
+          <w:lang w:val="en-US"/>
+        </w:rPr>
+      </w:pPr>
+      <w:r>
+        <w:rPr>
+          <w:lang w:val="en-US"/>
+        </w:rPr>
+        <w:t>Components represent small, but meaningful bits of data about a certain Entity. For example, PowerGrid provides some basic Components like ID, Name, and Position. These Components can be combined to form Entities with any combination of properties, and it also enables plugin developers to iterate over all Entities with a certain property.</w:t>
+      </w:r>
+    </w:p>
+    <w:p>
+      <w:pPr>
+        <w:rPr>
+          <w:lang w:val="en-US"/>
+        </w:rPr>
+      </w:pPr>
+      <w:r>
+        <w:rPr>
+          <w:lang w:val="en-US"/>
+        </w:rPr>
+        <w:t xml:space="preserve">The true power of the Entity system is shown in the following example: We again take the (relatively) simple example of a miner plugin. The miner plugin provides a Classifier to PowerGrid that assignes a Component to ore Entities. It does so by checking the Entity’s ID component, and comparing the id with known ids of ore types. The component that is assigned is a component contained in the plugin, named Ore. The Ore component contains a field that indicates the type of Ore that can be mined from that Ore Entity. The miner Plugin also provides a Task that mines the nearest Ore Entity. For this purpose, we ask the World for a list of all Ore type Entities. That list can be acquired in constant time, making these kinds of operations much faster than similar operations with other bot clients. We then find the nearest Entity from that list (that functionality is contained in the PowerGrid API), so all operations uptil now can be done in </w:t>
+      </w:r>
+      <w:r>
+        <w:rPr>
+          <w:lang w:val="en-US"/>
+        </w:rPr>
+        <w:t xml:space="preserve">two </w:t>
+      </w:r>
+      <w:r>
+        <w:rPr>
+          <w:lang w:val="en-US"/>
+        </w:rPr>
+        <w:t>statement</w:t>
+      </w:r>
+      <w:r>
+        <w:rPr>
+          <w:lang w:val="en-US"/>
+        </w:rPr>
+        <w:t>s</w:t>
+      </w:r>
+      <w:r>
+        <w:rPr>
+          <w:lang w:val="en-US"/>
+        </w:rPr>
+        <w:t xml:space="preserve">: </w:t>
+      </w:r>
+    </w:p>
+    <w:p>
+      <w:pPr>
+        <w:pStyle w:val="Code"/>
+        <w:rPr>
+          <w:lang w:val="en-US"/>
+        </w:rPr>
+      </w:pPr>
+      <w:r>
+        <w:rPr>
+          <w:lang w:val="en-US"/>
+        </w:rPr>
+        <w:t>API::Navigator* nav;</w:t>
+      </w:r>
+    </w:p>
+    <w:p>
+      <w:pPr>
+        <w:pStyle w:val="Code"/>
+        <w:rPr>
+          <w:lang w:val="en-US"/>
+        </w:rPr>
+      </w:pPr>
+      <w:r>
+        <w:rPr>
+          <w:lang w:val="en-US"/>
+        </w:rPr>
+        <w:t>Entity* e = API::Math::</w:t>
+      </w:r>
+      <w:r>
+        <w:rPr>
+          <w:lang w:val="en-US"/>
+        </w:rPr>
+        <w:t>minDist</w:t>
+      </w:r>
+      <w:r>
+        <w:rPr>
+          <w:lang w:val="en-US"/>
+        </w:rPr>
+        <w:t>(</w:t>
+      </w:r>
+      <w:r>
+        <w:rPr>
+          <w:lang w:val="en-US"/>
+        </w:rPr>
+        <w:t>nav-&gt;currentPosition()</w:t>
+      </w:r>
+      <w:r>
+        <w:rPr>
+          <w:lang w:val="en-US"/>
+        </w:rPr>
+        <w:t>,</w:t>
+      </w:r>
+      <w:r>
+        <w:rPr>
+          <w:lang w:val="en-US"/>
+        </w:rPr>
+        <w:t>world-&gt;getAll&lt;Ore&gt;());</w:t>
+      </w:r>
+    </w:p>
+    <w:p>
+      <w:pPr>
+        <w:rPr>
+          <w:lang w:val="en-US"/>
+        </w:rPr>
+      </w:pPr>
+      <w:r>
+        <w:rPr>
+          <w:lang w:val="en-US"/>
+        </w:rPr>
+        <w:t>Now the Entity e contains the nearest Entity with an Ore component. All that’s left to do is move towards the Entity and click it</w:t>
+      </w:r>
+      <w:r>
+        <w:rPr>
+          <w:lang w:val="en-US"/>
+        </w:rPr>
+        <w:t>. Moving can be done using the Navigator class from the PowerGrid API (already instantiated above):</w:t>
+      </w:r>
+    </w:p>
+    <w:p>
+      <w:pPr>
+        <w:pStyle w:val="Code"/>
+        <w:rPr>
+          <w:lang w:val="en-US"/>
+        </w:rPr>
+      </w:pPr>
+      <w:r>
+        <w:rPr>
+          <w:lang w:val="en-US"/>
+        </w:rPr>
+        <w:t>nav-&gt;navigate(e-&gt;get&lt;Position&gt;(), API::Navigator::InView);</w:t>
+      </w:r>
+    </w:p>
+    <w:p>
+      <w:pPr>
+        <w:rPr>
+          <w:lang w:val="en-US"/>
+        </w:rPr>
+      </w:pPr>
+      <w:r>
+        <w:rPr>
+          <w:lang w:val="en-US"/>
+        </w:rPr>
+        <w:t xml:space="preserve">The </w:t>
+      </w:r>
+      <w:r>
+        <w:rPr>
+          <w:rStyle w:val="InlineCodeChar"/>
+        </w:rPr>
+        <w:t>API::Navigator::InView</w:t>
+      </w:r>
+      <w:r>
+        <w:rPr>
+          <w:sz w:val="18"/>
+          <w:lang w:val="en-US"/>
+        </w:rPr>
+        <w:t xml:space="preserve"> </w:t>
+      </w:r>
+      <w:r>
+        <w:rPr>
+          <w:lang w:val="en-US"/>
+        </w:rPr>
+        <w:t>parameter hints that we only need to have the target in our view, and don’t need to move to exactly this spot. The navigation will happen in the background, so we will have to wait for it to complete. This can be done asynchronously using the TaskContext of our task:</w:t>
+      </w:r>
+    </w:p>
+    <w:p>
+      <w:pPr>
+        <w:pStyle w:val="Code"/>
+        <w:rPr>
+          <w:lang w:val="en-US"/>
+        </w:rPr>
+      </w:pPr>
+      <w:r>
+        <w:rPr>
+          <w:lang w:val="en-US"/>
+        </w:rPr>
+        <w:t>context()-&gt;waitUntil(&amp;API::Player::idle);</w:t>
+      </w:r>
+    </w:p>
+    <w:p>
+      <w:pPr>
+        <w:rPr>
+          <w:lang w:val="en-US"/>
+        </w:rPr>
+      </w:pPr>
+      <w:r>
+        <w:rPr>
+          <w:lang w:val="en-US"/>
+        </w:rPr>
+        <w:t xml:space="preserve">This function call waits until </w:t>
+      </w:r>
+      <w:r>
+        <w:rPr>
+          <w:rStyle w:val="InlineCodeChar"/>
+        </w:rPr>
+        <w:t>API::Player::idle()</w:t>
+      </w:r>
+      <w:r>
+        <w:rPr>
+          <w:lang w:val="en-US"/>
+        </w:rPr>
+        <w:t xml:space="preserve"> returns true. It does so in the background, waiting for updates in the World and then repeatedly checking the condition until it becomes true. It is implemented in a thread-safe way using Qt’s signal/slot mechanism, and is generally more efficient that waiting in a loop.</w:t>
+      </w:r>
+    </w:p>
+    <w:p>
+      <w:pPr>
+        <w:rPr>
+          <w:lang w:val="en-US"/>
+        </w:rPr>
+      </w:pPr>
+      <w:r>
+        <w:rPr>
+          <w:lang w:val="en-US"/>
+        </w:rPr>
+        <w:t xml:space="preserve">Lastly, we click the Ore Entity we moved towards using the </w:t>
+      </w:r>
+      <w:r>
+        <w:rPr>
+          <w:rStyle w:val="InlineCodeChar"/>
+        </w:rPr>
+        <w:t>API::Mouse</w:t>
+      </w:r>
+      <w:r>
+        <w:rPr>
+          <w:lang w:val="en-US"/>
+        </w:rPr>
+        <w:t xml:space="preserve"> class, and wait for the player to become idle:</w:t>
+      </w:r>
+    </w:p>
+    <w:p>
+      <w:pPr>
+        <w:pStyle w:val="Code"/>
+        <w:rPr>
+          <w:lang w:val="en-US"/>
+        </w:rPr>
+      </w:pPr>
+      <w:r>
+        <w:rPr>
+          <w:lang w:val="en-US"/>
+        </w:rPr>
+        <w:t>API::Mouse::click(e);</w:t>
+      </w:r>
+    </w:p>
+    <w:p>
+      <w:pPr>
+        <w:pStyle w:val="Code"/>
+        <w:rPr>
+          <w:lang w:val="en-US"/>
+        </w:rPr>
+      </w:pPr>
+      <w:r>
+        <w:rPr>
+          <w:lang w:val="en-US"/>
+        </w:rPr>
+        <w:t>context()-&gt;waitUntil(&amp;API::Player::idle);</w:t>
+      </w:r>
+    </w:p>
+    <w:p>
+      <w:pPr>
+        <w:rPr>
+          <w:lang w:val="en-US"/>
+        </w:rPr>
+      </w:pPr>
+      <w:r>
+        <w:rPr>
+          <w:lang w:val="en-US"/>
+        </w:rPr>
+        <w:lastRenderedPageBreak/>
+        <w:t>This concludes the Mining task. This task can be repeated indefinitely to mine rocks in the Runescape World. The final body of the Task’s execute function is as follows:</w:t>
+      </w:r>
+    </w:p>
+    <w:p>
+      <w:pPr>
+        <w:pStyle w:val="Code"/>
+        <w:rPr>
+          <w:lang w:val="en-US"/>
+        </w:rPr>
+      </w:pPr>
+      <w:r>
+        <w:rPr>
+          <w:lang w:val="en-US"/>
+        </w:rPr>
+        <w:t>API::Navigator* nav;</w:t>
+      </w:r>
+    </w:p>
+    <w:p>
+      <w:pPr>
+        <w:pStyle w:val="Code"/>
+        <w:rPr>
+          <w:lang w:val="en-US"/>
+        </w:rPr>
+      </w:pPr>
+      <w:r>
+        <w:rPr>
+          <w:lang w:val="en-US"/>
+        </w:rPr>
+        <w:t>Entity* e = API::Math::</w:t>
+      </w:r>
+      <w:r>
+        <w:rPr>
+          <w:lang w:val="en-US"/>
+        </w:rPr>
+        <w:t>minDist</w:t>
+      </w:r>
+      <w:r>
+        <w:rPr>
+          <w:lang w:val="en-US"/>
+        </w:rPr>
+        <w:t>(</w:t>
+      </w:r>
+      <w:r>
+        <w:rPr>
+          <w:lang w:val="en-US"/>
+        </w:rPr>
+        <w:t>nav-&gt;currentP</w:t>
+      </w:r>
+      <w:r>
+        <w:rPr>
+          <w:lang w:val="en-US"/>
+        </w:rPr>
+        <w:t>osition</w:t>
+      </w:r>
+      <w:r>
+        <w:rPr>
+          <w:lang w:val="en-US"/>
+        </w:rPr>
+        <w:t>(),</w:t>
+      </w:r>
+      <w:r>
+        <w:rPr>
+          <w:lang w:val="en-US"/>
+        </w:rPr>
+        <w:t>world-&gt;getAll&lt;Ore&gt;());</w:t>
+      </w:r>
+    </w:p>
+    <w:p>
+      <w:pPr>
+        <w:pStyle w:val="Code"/>
+        <w:rPr>
+          <w:lang w:val="en-US"/>
+        </w:rPr>
+      </w:pPr>
+      <w:r>
+        <w:rPr>
+          <w:lang w:val="en-US"/>
+        </w:rPr>
+        <w:t>nav-&gt;navigate(e-&gt;get&lt;Position&gt;(), API::Navigator::InView);</w:t>
+      </w:r>
+    </w:p>
+    <w:p>
+      <w:pPr>
+        <w:pStyle w:val="Code"/>
+        <w:rPr>
+          <w:lang w:val="en-US"/>
+        </w:rPr>
+      </w:pPr>
+      <w:r>
+        <w:rPr>
+          <w:lang w:val="en-US"/>
+        </w:rPr>
+        <w:t>context()-&gt;waitUntil(&amp;API::Player::idle);</w:t>
+      </w:r>
+    </w:p>
+    <w:p>
+      <w:pPr>
+        <w:pStyle w:val="Code"/>
+        <w:rPr>
+          <w:lang w:val="en-US"/>
+        </w:rPr>
+      </w:pPr>
+      <w:r>
+        <w:rPr>
+          <w:lang w:val="en-US"/>
+        </w:rPr>
+        <w:t>API::Mouse::click(e);</w:t>
+      </w:r>
+    </w:p>
+    <w:p>
+      <w:pPr>
+        <w:pStyle w:val="Code"/>
+        <w:rPr>
+          <w:lang w:val="en-US"/>
+        </w:rPr>
+      </w:pPr>
+      <w:r>
+        <w:rPr>
+          <w:lang w:val="en-US"/>
+        </w:rPr>
+        <w:t>context()-&gt;waitUntil(&amp;API::Player::idle);</w:t>
+      </w:r>
+    </w:p>
+    <w:p>
+      <w:pPr>
+        <w:rPr>
+          <w:lang w:val="en-US"/>
+        </w:rPr>
+      </w:pPr>
+      <w:r>
+        <w:rPr>
+          <w:lang w:val="en-US"/>
+        </w:rPr>
+        <w:t xml:space="preserve">As can be seen, the task’s body is relatively short and concise. </w:t>
+      </w:r>
+      <w:bookmarkStart w:id="11" w:name="_GoBack"/>
+      <w:bookmarkEnd w:id="11"/>
+    </w:p>
+    <w:p>
+      <w:pPr>
+        <w:pStyle w:val="Heading2"/>
+        <w:rPr>
+          <w:lang w:val="en-US"/>
+        </w:rPr>
+      </w:pPr>
+      <w:r>
+        <w:rPr>
+          <w:lang w:val="en-US"/>
+        </w:rPr>
+        <w:t>4.4 The Plugin System</w:t>
+      </w:r>
+    </w:p>
+    <w:p>
+      <w:pPr>
+        <w:rPr>
+          <w:lang w:val="en-US"/>
+        </w:rPr>
+      </w:pPr>
+      <w:r>
+        <w:rPr>
+          <w:lang w:val="en-US"/>
+        </w:rPr>
+        <w:t xml:space="preserve">This module provides the functionality required to dynamically load additional features and improvements to provide users with a way to extend their experience and challenge developers to help make PowerGrid better. In order to stay cross-platform, PowerGrid again makes use of a Qt class (QtPluginLoader) to ensure these plugins work on all supported platforms. There is, however, one limitation to using native code when dealing with plugins in this way: A plugin written for PowerGrid has to be compiled for various platforms in order to use it for that platform. </w:t>
+      </w:r>
+    </w:p>
+    <w:p>
+      <w:pPr>
+        <w:rPr>
+          <w:lang w:val="en-US"/>
+        </w:rPr>
+      </w:pPr>
+      <w:r>
+        <w:rPr>
+          <w:lang w:val="en-US"/>
+        </w:rPr>
+        <w:t>This is a recurring problem that cannot be overcome. Instead, we encourage plugin developers to make their plugins open-source so that anyone can compile a version of the plugin for any supported platform if they wish to.</w:t>
+      </w:r>
+    </w:p>
+    <w:p>
+      <w:pPr>
+        <w:rPr>
+          <w:lang w:val="en-US"/>
+        </w:rPr>
+      </w:pPr>
+      <w:r>
+        <w:rPr>
+          <w:lang w:val="en-US"/>
+        </w:rPr>
+        <w:t>Plugins are represented by a single class in the plugin library, which is a subclass of the (pure virtual) class PGPlugin. Plugins implement the member functions declared by PGPlugin to provide PowerGrid with the contents of the plugin. Plugins may provide PowerGrid with tasks (also known as scripts for other bot clients), classifiers (small pieces of code that aim to identify data from the Runescape client), skill trainers (tasks that train a certain skill) as well as the name of the plugin, its authors, and a description.</w:t>
+      </w:r>
+    </w:p>
+    <w:p>
+      <w:pPr>
+        <w:pStyle w:val="Heading2"/>
+        <w:rPr>
+          <w:lang w:val="en-US"/>
+        </w:rPr>
+      </w:pPr>
+      <w:r>
+        <w:rPr>
+          <w:lang w:val="en-US"/>
+        </w:rPr>
+        <w:t>4.</w:t>
+      </w:r>
+      <w:r>
+        <w:rPr>
+          <w:lang w:val="en-US"/>
+        </w:rPr>
+        <w:t>5</w:t>
+      </w:r>
+      <w:r>
+        <w:rPr>
+          <w:lang w:val="en-US"/>
+        </w:rPr>
+        <w:t xml:space="preserve"> The PowerGrid GUI </w:t>
+      </w:r>
+    </w:p>
+    <w:p>
+      <w:pPr>
+        <w:rPr>
+          <w:lang w:val="en-US"/>
+        </w:rPr>
+      </w:pPr>
+      <w:r>
+        <w:rPr>
+          <w:lang w:val="en-US"/>
+        </w:rPr>
+        <w:t xml:space="preserve">This module presents a graphical user interface for use with PowerGrid. It provides information about the status of PowerGrid and its settings. It also allows users to select and configure tasks, after which the PowerGrid AI will execute them. </w:t>
+      </w:r>
+    </w:p>
+    <w:p>
+      <w:pPr>
+        <w:rPr>
+          <w:lang w:val="en-US"/>
+        </w:rPr>
+      </w:pPr>
+      <w:r>
+        <w:rPr>
+          <w:lang w:val="en-US"/>
+        </w:rPr>
+        <w:t xml:space="preserve">The GUI is built using the QtWidgets library, which is a part of the Qt framework. A tool provided by Qt called Qt Designer is used for designing the GUI. Because of using this framework, the PowerGrid user interface can look the same on all platforms supported by Qt (It should however be noted that not all platforms supported by Qt are also supported by PowerGrid). </w:t>
+      </w:r>
+    </w:p>
+    <w:p>
+      <w:pPr>
+        <w:rPr>
+          <w:lang w:val="en-US"/>
+        </w:rPr>
+      </w:pPr>
+      <w:r>
         <w:rPr>
           <w:rStyle w:val="SubtleEmphasis"/>
         </w:rPr>
-      </w:pPr>
-      <w:r>
-        <w:rPr>
-          <w:rStyle w:val="SubtleEmphasis"/>
-        </w:rPr>
-        <w:t>&lt; This module is not implemented yet, as it depends on a working updater to be of any use. The documentation for this module follows when the implementation of this module is near completion. &gt;</w:t>
-      </w:r>
-    </w:p>
-    <w:p>
-      <w:pPr>
-        <w:pStyle w:val="Heading2"/>
-        <w:rPr>
-          <w:lang w:val="en-US"/>
-        </w:rPr>
-      </w:pPr>
-      <w:r>
-        <w:rPr>
-          <w:lang w:val="en-US"/>
-        </w:rPr>
-        <w:t>4.4 The Plugin System</w:t>
-      </w:r>
-    </w:p>
-    <w:p>
-      <w:pPr>
-        <w:rPr>
-          <w:lang w:val="en-US"/>
-        </w:rPr>
-      </w:pPr>
-      <w:r>
-        <w:rPr>
-          <w:lang w:val="en-US"/>
-        </w:rPr>
-        <w:t xml:space="preserve">This module provides the functionality required to dynamically load additional features and improvements to provide users with a way to extend their experience and challenge developers to help make PowerGrid better. In order to stay cross-platform, PowerGrid again makes use of a Qt class (QtPluginLoader) to ensure these plugins work on all supported platforms. There is, however, one limitation to using native code when dealing with plugins in this way: A plugin written for PowerGrid has to be compiled for various platforms in order to use it for that platform. </w:t>
-      </w:r>
-    </w:p>
-    <w:p>
-      <w:pPr>
-        <w:rPr>
-          <w:lang w:val="en-US"/>
-        </w:rPr>
-      </w:pPr>
-      <w:r>
-        <w:rPr>
-          <w:lang w:val="en-US"/>
-        </w:rPr>
-        <w:t>This is a recurring problem that cannot be overcome. Instead, we encourage plugin developers to make their plugins open-source so that anyone can compile a version of the plugin for any supported platform if they wish to.</w:t>
-      </w:r>
-    </w:p>
-    <w:p>
-      <w:pPr>
-        <w:rPr>
-          <w:rStyle w:val="SubtleEmphasis"/>
-          <w:lang w:val="en-US"/>
-        </w:rPr>
-      </w:pPr>
-      <w:r>
-        <w:rPr>
-          <w:rStyle w:val="SubtleEmphasis"/>
-        </w:rPr>
-        <w:t>&lt; There will be an additional part about the content and structure of plugins later, but as this is still work-in-progress, any design details are subject to change. As such, no details about the structure of plugins will be provided as of now. &gt;</w:t>
-      </w:r>
-    </w:p>
-    <w:p>
-      <w:pPr>
-        <w:pStyle w:val="Heading2"/>
-        <w:rPr>
-          <w:lang w:val="en-US"/>
-        </w:rPr>
-      </w:pPr>
-      <w:r>
-        <w:rPr>
-          <w:lang w:val="en-US"/>
-        </w:rPr>
-        <w:t>4.</w:t>
-      </w:r>
-      <w:r>
-        <w:rPr>
-          <w:lang w:val="en-US"/>
-        </w:rPr>
-        <w:t>5</w:t>
-      </w:r>
-      <w:r>
-        <w:rPr>
-          <w:lang w:val="en-US"/>
-        </w:rPr>
-        <w:t xml:space="preserve"> The PowerGrid GUI </w:t>
-      </w:r>
-    </w:p>
-    <w:p>
-      <w:pPr>
-        <w:rPr>
-          <w:lang w:val="en-US"/>
-        </w:rPr>
-      </w:pPr>
-      <w:r>
-        <w:rPr>
-          <w:lang w:val="en-US"/>
-        </w:rPr>
-        <w:t xml:space="preserve">This module presents a graphical user interface for use with PowerGrid. It provides information about the status of PowerGrid and its settings. It also allows users to select and configure tasks, after which the PowerGrid AI will execute them. </w:t>
-      </w:r>
-    </w:p>
-    <w:p>
-      <w:pPr>
-        <w:rPr>
-          <w:lang w:val="en-US"/>
-        </w:rPr>
-      </w:pPr>
-      <w:r>
-        <w:rPr>
-          <w:lang w:val="en-US"/>
-        </w:rPr>
-        <w:t xml:space="preserve">The GUI is built using the QtWidgets library, which is a part of the Qt framework. A tool provided by Qt called Qt Designer is used for designing the GUI. Because of using this framework, the PowerGrid user interface can look the same on all platforms supported by Qt (It should however be noted that not all platforms supported by Qt are also supported by PowerGrid). </w:t>
-      </w:r>
-    </w:p>
-    <w:p>
-      <w:pPr>
-        <w:rPr>
-          <w:lang w:val="en-US"/>
-        </w:rPr>
-      </w:pPr>
-      <w:r>
-        <w:rPr>
-          <w:rStyle w:val="SubtleEmphasis"/>
-        </w:rPr>
         <w:t>&lt; This module is also still being worked on and features are added when corresponding features are implemented in the other modules. For now, no conclusive information can be provided about the layout of the GUI or its individual components. &gt;</w:t>
       </w:r>
       <w:r>
@@ -2713,7 +3163,7 @@
           <w:lang w:val="en-US"/>
         </w:rPr>
       </w:pPr>
-      <w:bookmarkStart w:id="11" w:name="_Toc376726408"/>
+      <w:bookmarkStart w:id="12" w:name="_Toc376726408"/>
       <w:r>
         <w:rPr>
           <w:noProof w:val="0"/>
@@ -2722,7 +3172,7 @@
         <w:lastRenderedPageBreak/>
         <w:t>Chapter 5 – Legal notes</w:t>
       </w:r>
-      <w:bookmarkEnd w:id="11"/>
+      <w:bookmarkEnd w:id="12"/>
     </w:p>
     <w:p>
       <w:pPr>
@@ -2923,8 +3373,6 @@
       </w:r>
     </w:p>
     <w:p>
-      <w:bookmarkStart w:id="12" w:name="_GoBack"/>
-      <w:bookmarkEnd w:id="12"/>
       <w:r>
         <w:t>For developing plugins, the following terms</w:t>
       </w:r>
@@ -3136,7 +3584,7 @@
       <w:rPr>
         <w:rStyle w:val="PageNumber"/>
       </w:rPr>
-      <w:t>9</w:t>
+      <w:t>10</w:t>
     </w:r>
     <w:r>
       <w:rPr>
@@ -4473,6 +4921,31 @@
       <w:color w:val="808080" w:themeColor="text1" w:themeTint="7F"/>
     </w:rPr>
   </w:style>
+  <w:style w:type="paragraph" w:customStyle="1" w:styleId="InlineCode">
+    <w:name w:val="Inline Code"/>
+    <w:basedOn w:val="Normal"/>
+    <w:next w:val="Normal"/>
+    <w:link w:val="InlineCodeChar"/>
+    <w:qFormat/>
+    <w:rsid w:val="002458F7"/>
+    <w:rPr>
+      <w:rFonts w:ascii="Lucida Console" w:hAnsi="Lucida Console"/>
+      <w:sz w:val="18"/>
+      <w:lang w:val="en-US"/>
+    </w:rPr>
+  </w:style>
+  <w:style w:type="character" w:customStyle="1" w:styleId="InlineCodeChar">
+    <w:name w:val="Inline Code Char"/>
+    <w:basedOn w:val="DefaultParagraphFont"/>
+    <w:link w:val="InlineCode"/>
+    <w:rsid w:val="002458F7"/>
+    <w:rPr>
+      <w:rFonts w:ascii="Lucida Console" w:hAnsi="Lucida Console"/>
+      <w:noProof/>
+      <w:sz w:val="18"/>
+      <w:lang w:val="en-US"/>
+    </w:rPr>
+  </w:style>
 </w:styles>
 </file>
 
@@ -5286,6 +5759,31 @@
       <w:i/>
       <w:iCs/>
       <w:color w:val="808080" w:themeColor="text1" w:themeTint="7F"/>
+    </w:rPr>
+  </w:style>
+  <w:style w:type="paragraph" w:customStyle="1" w:styleId="InlineCode">
+    <w:name w:val="Inline Code"/>
+    <w:basedOn w:val="Normal"/>
+    <w:next w:val="Normal"/>
+    <w:link w:val="InlineCodeChar"/>
+    <w:qFormat/>
+    <w:rsid w:val="002458F7"/>
+    <w:rPr>
+      <w:rFonts w:ascii="Lucida Console" w:hAnsi="Lucida Console"/>
+      <w:sz w:val="18"/>
+      <w:lang w:val="en-US"/>
+    </w:rPr>
+  </w:style>
+  <w:style w:type="character" w:customStyle="1" w:styleId="InlineCodeChar">
+    <w:name w:val="Inline Code Char"/>
+    <w:basedOn w:val="DefaultParagraphFont"/>
+    <w:link w:val="InlineCode"/>
+    <w:rsid w:val="002458F7"/>
+    <w:rPr>
+      <w:rFonts w:ascii="Lucida Console" w:hAnsi="Lucida Console"/>
+      <w:noProof/>
+      <w:sz w:val="18"/>
+      <w:lang w:val="en-US"/>
     </w:rPr>
   </w:style>
 </w:styles>
@@ -5616,7 +6114,7 @@
 </file>
 
 <file path=customXml/itemProps1.xml><?xml version="1.0" encoding="utf-8"?>
-<ds:datastoreItem xmlns:ds="http://schemas.openxmlformats.org/officeDocument/2006/customXml" ds:itemID="{C5857AB3-D8CC-41CA-B53F-2DF02245A81C}">
+<ds:datastoreItem xmlns:ds="http://schemas.openxmlformats.org/officeDocument/2006/customXml" ds:itemID="{F1FE5284-D859-4ACF-9909-A17A9719F694}">
   <ds:schemaRefs>
     <ds:schemaRef ds:uri="http://schemas.openxmlformats.org/officeDocument/2006/bibliography"/>
   </ds:schemaRefs>

</xml_diff>